<commit_message>
Completed my reflection - Jordi
</commit_message>
<xml_diff>
--- a/RD2.docx
+++ b/RD2.docx
@@ -1,6 +1,6 @@
 
 <file path=word/document.xml><?xml version="1.0" encoding="utf-8"?>
-<w:document xmlns:wpc="http://schemas.microsoft.com/office/word/2010/wordprocessingCanvas" xmlns:cx="http://schemas.microsoft.com/office/drawing/2014/chartex" xmlns:cx1="http://schemas.microsoft.com/office/drawing/2015/9/8/chartex" xmlns:cx2="http://schemas.microsoft.com/office/drawing/2015/10/21/chartex" xmlns:cx3="http://schemas.microsoft.com/office/drawing/2016/5/9/chartex" xmlns:cx4="http://schemas.microsoft.com/office/drawing/2016/5/10/chartex" xmlns:cx5="http://schemas.microsoft.com/office/drawing/2016/5/11/chartex" xmlns:cx6="http://schemas.microsoft.com/office/drawing/2016/5/12/chartex" xmlns:cx7="http://schemas.microsoft.com/office/drawing/2016/5/13/chartex" xmlns:cx8="http://schemas.microsoft.com/office/drawing/2016/5/14/chartex" xmlns:mc="http://schemas.openxmlformats.org/markup-compatibility/2006" xmlns:aink="http://schemas.microsoft.com/office/drawing/2016/ink" xmlns:am3d="http://schemas.microsoft.com/office/drawing/2017/model3d" xmlns:o="urn:schemas-microsoft-com:office:office" xmlns:r="http://schemas.openxmlformats.org/officeDocument/2006/relationships" xmlns:m="http://schemas.openxmlformats.org/officeDocument/2006/math" xmlns:v="urn:schemas-microsoft-com:vml" xmlns:wp14="http://schemas.microsoft.com/office/word/2010/wordprocessingDrawing" xmlns:wp="http://schemas.openxmlformats.org/drawingml/2006/wordprocessingDrawing" xmlns:w10="urn:schemas-microsoft-com:office:word" xmlns:w="http://schemas.openxmlformats.org/wordprocessingml/2006/main" xmlns:w14="http://schemas.microsoft.com/office/word/2010/wordml" xmlns:w15="http://schemas.microsoft.com/office/word/2012/wordml" xmlns:w16cex="http://schemas.microsoft.com/office/word/2018/wordml/cex" xmlns:w16cid="http://schemas.microsoft.com/office/word/2016/wordml/cid" xmlns:w16="http://schemas.microsoft.com/office/word/2018/wordml" xmlns:w16sdtdh="http://schemas.microsoft.com/office/word/2020/wordml/sdtdatahash" xmlns:w16se="http://schemas.microsoft.com/office/word/2015/wordml/symex" xmlns:wpg="http://schemas.microsoft.com/office/word/2010/wordprocessingGroup" xmlns:wpi="http://schemas.microsoft.com/office/word/2010/wordprocessingInk" xmlns:wne="http://schemas.microsoft.com/office/word/2006/wordml" xmlns:wps="http://schemas.microsoft.com/office/word/2010/wordprocessingShape" mc:Ignorable="w14 w15 w16se w16cid w16 w16cex w16sdtdh wp14">
+<w:document xmlns:wpc="http://schemas.microsoft.com/office/word/2010/wordprocessingCanvas" xmlns:cx="http://schemas.microsoft.com/office/drawing/2014/chartex" xmlns:cx1="http://schemas.microsoft.com/office/drawing/2015/9/8/chartex" xmlns:cx2="http://schemas.microsoft.com/office/drawing/2015/10/21/chartex" xmlns:cx3="http://schemas.microsoft.com/office/drawing/2016/5/9/chartex" xmlns:cx4="http://schemas.microsoft.com/office/drawing/2016/5/10/chartex" xmlns:cx5="http://schemas.microsoft.com/office/drawing/2016/5/11/chartex" xmlns:cx6="http://schemas.microsoft.com/office/drawing/2016/5/12/chartex" xmlns:cx7="http://schemas.microsoft.com/office/drawing/2016/5/13/chartex" xmlns:cx8="http://schemas.microsoft.com/office/drawing/2016/5/14/chartex" xmlns:mc="http://schemas.openxmlformats.org/markup-compatibility/2006" xmlns:aink="http://schemas.microsoft.com/office/drawing/2016/ink" xmlns:am3d="http://schemas.microsoft.com/office/drawing/2017/model3d" xmlns:o="urn:schemas-microsoft-com:office:office" xmlns:oel="http://schemas.microsoft.com/office/2019/extlst" xmlns:r="http://schemas.openxmlformats.org/officeDocument/2006/relationships" xmlns:m="http://schemas.openxmlformats.org/officeDocument/2006/math" xmlns:v="urn:schemas-microsoft-com:vml" xmlns:wp14="http://schemas.microsoft.com/office/word/2010/wordprocessingDrawing" xmlns:wp="http://schemas.openxmlformats.org/drawingml/2006/wordprocessingDrawing" xmlns:w10="urn:schemas-microsoft-com:office:word" xmlns:w="http://schemas.openxmlformats.org/wordprocessingml/2006/main" xmlns:w14="http://schemas.microsoft.com/office/word/2010/wordml" xmlns:w15="http://schemas.microsoft.com/office/word/2012/wordml" xmlns:w16cex="http://schemas.microsoft.com/office/word/2018/wordml/cex" xmlns:w16cid="http://schemas.microsoft.com/office/word/2016/wordml/cid" xmlns:w16="http://schemas.microsoft.com/office/word/2018/wordml" xmlns:w16du="http://schemas.microsoft.com/office/word/2023/wordml/word16du" xmlns:w16sdtdh="http://schemas.microsoft.com/office/word/2020/wordml/sdtdatahash" xmlns:w16se="http://schemas.microsoft.com/office/word/2015/wordml/symex" xmlns:wpg="http://schemas.microsoft.com/office/word/2010/wordprocessingGroup" xmlns:wpi="http://schemas.microsoft.com/office/word/2010/wordprocessingInk" xmlns:wne="http://schemas.microsoft.com/office/word/2006/wordml" xmlns:wps="http://schemas.microsoft.com/office/word/2010/wordprocessingShape" mc:Ignorable="w14 w15 w16se w16cid w16 w16cex w16sdtdh w16du wp14">
   <w:body>
     <w:tbl>
       <w:tblPr>
@@ -35,6 +35,9 @@
             <w:pPr>
               <w:cnfStyle w:val="000000100000" w:firstRow="0" w:lastRow="0" w:firstColumn="0" w:lastColumn="0" w:oddVBand="0" w:evenVBand="0" w:oddHBand="1" w:evenHBand="0" w:firstRowFirstColumn="0" w:firstRowLastColumn="0" w:lastRowFirstColumn="0" w:lastRowLastColumn="0"/>
             </w:pPr>
+            <w:r>
+              <w:t>Jordi Campoverde</w:t>
+            </w:r>
           </w:p>
         </w:tc>
       </w:tr>
@@ -58,6 +61,9 @@
             <w:pPr>
               <w:cnfStyle w:val="000000000000" w:firstRow="0" w:lastRow="0" w:firstColumn="0" w:lastColumn="0" w:oddVBand="0" w:evenVBand="0" w:oddHBand="0" w:evenHBand="0" w:firstRowFirstColumn="0" w:firstRowLastColumn="0" w:lastRowFirstColumn="0" w:lastRowLastColumn="0"/>
             </w:pPr>
+            <w:r>
+              <w:t>Leif</w:t>
+            </w:r>
           </w:p>
         </w:tc>
       </w:tr>
@@ -97,6 +103,51 @@
         <w:t>Reflection</w:t>
       </w:r>
     </w:p>
+    <w:p>
+      <w:pPr>
+        <w:spacing w:line="360" w:lineRule="auto"/>
+        <w:ind w:firstLine="720"/>
+      </w:pPr>
+      <w:r>
+        <w:rPr>
+          <w:rFonts w:ascii="Times New Roman" w:hAnsi="Times New Roman" w:cs="Times New Roman"/>
+        </w:rPr>
+        <w:t>The main objective of this lab was to continuing practice writing code that incorporates, multiple inputs from the user, math, and being able to print the desired output that the user wanted. Also, I continued practicing writing algorithms and performing test cases while using Excel and its function to compute immediate data that I needed for the code.</w:t>
+      </w:r>
+      <w:r>
+        <w:t xml:space="preserve"> </w:t>
+      </w:r>
+      <w:r>
+        <w:rPr>
+          <w:rFonts w:ascii="Times New Roman" w:hAnsi="Times New Roman" w:cs="Times New Roman"/>
+        </w:rPr>
+        <w:t xml:space="preserve">Our code was based on the algorithm that was written in order to solve the problem that the user had asked us to complete. I used Excel functions in order to make sure that my program works currently. In addition, the concepts that we continue to explore was using math within our code to help the desired user complete some calculations, in this case, it was to figure out future population based on the rate of birth, rate of death, and rate of new immigrants of a country. We were able to get the results desired from the user. Also, we used various test cases to ensure that the program ran smoothly. </w:t>
+      </w:r>
+      <w:r>
+        <w:t xml:space="preserve"> </w:t>
+      </w:r>
+      <w:r>
+        <w:rPr>
+          <w:rFonts w:ascii="Times New Roman" w:hAnsi="Times New Roman" w:cs="Times New Roman"/>
+        </w:rPr>
+        <w:t>The main challenge we ran into was just making sure that we were inputting the correct formulas into the code, so that the user can get its desired results from the program we created.</w:t>
+      </w:r>
+      <w:r>
+        <w:rPr>
+          <w:rFonts w:ascii="Times New Roman" w:hAnsi="Times New Roman" w:cs="Times New Roman"/>
+        </w:rPr>
+        <w:t xml:space="preserve"> We ensured that we followed the 3 rules of programming by first listing the problem from the user, how we plan to solve, and then created an algorithm, so that we could create the user’s desired program. </w:t>
+      </w:r>
+      <w:r>
+        <w:rPr>
+          <w:rFonts w:ascii="Times New Roman" w:hAnsi="Times New Roman" w:cs="Times New Roman"/>
+        </w:rPr>
+        <w:t>In addition, I feel like I learned a deeper knowledge of how to use Excel even though it wasn’t a lot of new information. I enjoyed working with Leif because he is easy to communicate with and is always willing to help when I needed it.</w:t>
+      </w:r>
+      <w:r>
+        <w:t xml:space="preserve"> </w:t>
+      </w:r>
+    </w:p>
     <w:p/>
     <w:sectPr>
       <w:pgSz w:w="12240" w:h="15840"/>
@@ -109,7 +160,7 @@
 </file>
 
 <file path=word/styles.xml><?xml version="1.0" encoding="utf-8"?>
-<w:styles xmlns:mc="http://schemas.openxmlformats.org/markup-compatibility/2006" xmlns:r="http://schemas.openxmlformats.org/officeDocument/2006/relationships" xmlns:w="http://schemas.openxmlformats.org/wordprocessingml/2006/main" xmlns:w14="http://schemas.microsoft.com/office/word/2010/wordml" xmlns:w15="http://schemas.microsoft.com/office/word/2012/wordml" xmlns:w16cex="http://schemas.microsoft.com/office/word/2018/wordml/cex" xmlns:w16cid="http://schemas.microsoft.com/office/word/2016/wordml/cid" xmlns:w16="http://schemas.microsoft.com/office/word/2018/wordml" xmlns:w16sdtdh="http://schemas.microsoft.com/office/word/2020/wordml/sdtdatahash" xmlns:w16se="http://schemas.microsoft.com/office/word/2015/wordml/symex" mc:Ignorable="w14 w15 w16se w16cid w16 w16cex w16sdtdh">
+<w:styles xmlns:mc="http://schemas.openxmlformats.org/markup-compatibility/2006" xmlns:r="http://schemas.openxmlformats.org/officeDocument/2006/relationships" xmlns:w="http://schemas.openxmlformats.org/wordprocessingml/2006/main" xmlns:w14="http://schemas.microsoft.com/office/word/2010/wordml" xmlns:w15="http://schemas.microsoft.com/office/word/2012/wordml" xmlns:w16cex="http://schemas.microsoft.com/office/word/2018/wordml/cex" xmlns:w16cid="http://schemas.microsoft.com/office/word/2016/wordml/cid" xmlns:w16="http://schemas.microsoft.com/office/word/2018/wordml" xmlns:w16du="http://schemas.microsoft.com/office/word/2023/wordml/word16du" xmlns:w16sdtdh="http://schemas.microsoft.com/office/word/2020/wordml/sdtdatahash" xmlns:w16se="http://schemas.microsoft.com/office/word/2015/wordml/symex" mc:Ignorable="w14 w15 w16se w16cid w16 w16cex w16sdtdh w16du">
   <w:docDefaults>
     <w:rPrDefault>
       <w:rPr>

</xml_diff>